<commit_message>
Started working on changing the endpoints to DTO's
</commit_message>
<xml_diff>
--- a/WPFW inhaalweek opdracht dag 1.docx
+++ b/WPFW inhaalweek opdracht dag 1.docx
@@ -1236,6 +1236,14 @@
         </w:rPr>
         <w:t>Alleen films met review</w:t>
       </w:r>
+      <w:r>
+        <w:rPr>
+          <w:b/>
+          <w:bCs/>
+          <w:lang w:val="nl-NL"/>
+        </w:rPr>
+        <w:t xml:space="preserve"> V</w:t>
+      </w:r>
     </w:p>
     <w:p>
       <w:pPr>
@@ -1285,6 +1293,60 @@
         </w:rPr>
         <w:t>r dan 1 jaar oud (LINQ)</w:t>
       </w:r>
+      <w:r>
+        <w:rPr>
+          <w:b/>
+          <w:bCs/>
+          <w:lang w:val="nl-NL"/>
+        </w:rPr>
+        <w:t xml:space="preserve"> V</w:t>
+      </w:r>
+    </w:p>
+    <w:p>
+      <w:pPr>
+        <w:pStyle w:val="ListParagraph"/>
+        <w:numPr>
+          <w:ilvl w:val="0"/>
+          <w:numId w:val="12"/>
+        </w:numPr>
+        <w:spacing w:line="240" w:lineRule="auto"/>
+        <w:rPr>
+          <w:b/>
+          <w:bCs/>
+          <w:lang w:val="nl-NL"/>
+        </w:rPr>
+      </w:pPr>
+      <w:r>
+        <w:rPr>
+          <w:b/>
+          <w:bCs/>
+          <w:lang w:val="nl-NL"/>
+        </w:rPr>
+        <w:t>Regisseur aanmaken</w:t>
+      </w:r>
+    </w:p>
+    <w:p>
+      <w:pPr>
+        <w:pStyle w:val="ListParagraph"/>
+        <w:numPr>
+          <w:ilvl w:val="0"/>
+          <w:numId w:val="12"/>
+        </w:numPr>
+        <w:spacing w:line="240" w:lineRule="auto"/>
+        <w:rPr>
+          <w:b/>
+          <w:bCs/>
+          <w:lang w:val="nl-NL"/>
+        </w:rPr>
+      </w:pPr>
+      <w:r>
+        <w:rPr>
+          <w:b/>
+          <w:bCs/>
+          <w:lang w:val="nl-NL"/>
+        </w:rPr>
+        <w:t>Reviews aanmaken</w:t>
+      </w:r>
     </w:p>
     <w:p>
       <w:pPr>
@@ -1328,6 +1390,14 @@
         </w:rPr>
         <w:t>Regisseur</w:t>
       </w:r>
+      <w:r>
+        <w:rPr>
+          <w:b/>
+          <w:bCs/>
+          <w:lang w:val="nl-NL"/>
+        </w:rPr>
+        <w:t xml:space="preserve"> V</w:t>
+      </w:r>
     </w:p>
     <w:p>
       <w:pPr>
@@ -1351,6 +1421,14 @@
         </w:rPr>
         <w:t>Film</w:t>
       </w:r>
+      <w:r>
+        <w:rPr>
+          <w:b/>
+          <w:bCs/>
+          <w:lang w:val="nl-NL"/>
+        </w:rPr>
+        <w:t xml:space="preserve"> V</w:t>
+      </w:r>
     </w:p>
     <w:p>
       <w:pPr>
@@ -1373,6 +1451,14 @@
           <w:lang w:val="nl-NL"/>
         </w:rPr>
         <w:t>Review</w:t>
+      </w:r>
+      <w:r>
+        <w:rPr>
+          <w:b/>
+          <w:bCs/>
+          <w:lang w:val="nl-NL"/>
+        </w:rPr>
+        <w:t xml:space="preserve"> V</w:t>
       </w:r>
     </w:p>
     <w:sectPr>
@@ -4592,21 +4678,6 @@
 </file>
 
 <file path=customXml/item1.xml><?xml version="1.0" encoding="utf-8"?>
-<?mso-contentType ?>
-<FormTemplates xmlns="http://schemas.microsoft.com/sharepoint/v3/contenttype/forms">
-  <Display>DocumentLibraryForm</Display>
-  <Edit>DocumentLibraryForm</Edit>
-  <New>DocumentLibraryForm</New>
-</FormTemplates>
-</file>
-
-<file path=customXml/item2.xml><?xml version="1.0" encoding="utf-8"?>
-<p:properties xmlns:p="http://schemas.microsoft.com/office/2006/metadata/properties" xmlns:xsi="http://www.w3.org/2001/XMLSchema-instance" xmlns:pc="http://schemas.microsoft.com/office/infopath/2007/PartnerControls">
-  <documentManagement/>
-</p:properties>
-</file>
-
-<file path=customXml/item3.xml><?xml version="1.0" encoding="utf-8"?>
 <ct:contentTypeSchema xmlns:ct="http://schemas.microsoft.com/office/2006/metadata/contentType" xmlns:ma="http://schemas.microsoft.com/office/2006/metadata/properties/metaAttributes" ct:_="" ma:_="" ma:contentTypeName="Document" ma:contentTypeID="0x01010055B3C9B6574830448A5929C488B04209" ma:contentTypeVersion="4" ma:contentTypeDescription="Een nieuw document maken." ma:contentTypeScope="" ma:versionID="a1f6b0fd2726a6887e96a8eb21ba13d6">
   <xsd:schema xmlns:xsd="http://www.w3.org/2001/XMLSchema" xmlns:xs="http://www.w3.org/2001/XMLSchema" xmlns:p="http://schemas.microsoft.com/office/2006/metadata/properties" xmlns:ns2="c7f9ca38-ec32-4b24-a0bb-be207e3c5f33" targetNamespace="http://schemas.microsoft.com/office/2006/metadata/properties" ma:root="true" ma:fieldsID="0d5519065ba8709dc18ce6e52374cfee" ns2:_="">
     <xsd:import namespace="c7f9ca38-ec32-4b24-a0bb-be207e3c5f33"/>
@@ -4750,24 +4821,22 @@
 </ct:contentTypeSchema>
 </file>
 
-<file path=customXml/itemProps1.xml><?xml version="1.0" encoding="utf-8"?>
-<ds:datastoreItem xmlns:ds="http://schemas.openxmlformats.org/officeDocument/2006/customXml" ds:itemID="{5047A5A3-142C-44CE-A004-1454F0F61A06}">
-  <ds:schemaRefs>
-    <ds:schemaRef ds:uri="http://schemas.microsoft.com/sharepoint/v3/contenttype/forms"/>
-  </ds:schemaRefs>
-</ds:datastoreItem>
+<file path=customXml/item2.xml><?xml version="1.0" encoding="utf-8"?>
+<p:properties xmlns:p="http://schemas.microsoft.com/office/2006/metadata/properties" xmlns:xsi="http://www.w3.org/2001/XMLSchema-instance" xmlns:pc="http://schemas.microsoft.com/office/infopath/2007/PartnerControls">
+  <documentManagement/>
+</p:properties>
 </file>
 
-<file path=customXml/itemProps2.xml><?xml version="1.0" encoding="utf-8"?>
-<ds:datastoreItem xmlns:ds="http://schemas.openxmlformats.org/officeDocument/2006/customXml" ds:itemID="{BEF2819E-90B2-42D1-A940-D7C8F17FAE77}">
-  <ds:schemaRefs>
-    <ds:schemaRef ds:uri="http://schemas.microsoft.com/office/2006/metadata/properties"/>
-    <ds:schemaRef ds:uri="http://schemas.microsoft.com/office/infopath/2007/PartnerControls"/>
-  </ds:schemaRefs>
-</ds:datastoreItem>
+<file path=customXml/item3.xml><?xml version="1.0" encoding="utf-8"?>
+<?mso-contentType ?>
+<FormTemplates xmlns="http://schemas.microsoft.com/sharepoint/v3/contenttype/forms">
+  <Display>DocumentLibraryForm</Display>
+  <Edit>DocumentLibraryForm</Edit>
+  <New>DocumentLibraryForm</New>
+</FormTemplates>
 </file>
 
-<file path=customXml/itemProps3.xml><?xml version="1.0" encoding="utf-8"?>
+<file path=customXml/itemProps1.xml><?xml version="1.0" encoding="utf-8"?>
 <ds:datastoreItem xmlns:ds="http://schemas.openxmlformats.org/officeDocument/2006/customXml" ds:itemID="{23A5C99B-4FF5-4CB4-B3CC-4885D1FD13A7}">
   <ds:schemaRefs>
     <ds:schemaRef ds:uri="http://schemas.microsoft.com/office/2006/metadata/contentType"/>
@@ -4783,4 +4852,21 @@
     <ds:schemaRef ds:uri="http://schemas.microsoft.com/internal/obd"/>
   </ds:schemaRefs>
 </ds:datastoreItem>
+</file>
+
+<file path=customXml/itemProps2.xml><?xml version="1.0" encoding="utf-8"?>
+<ds:datastoreItem xmlns:ds="http://schemas.openxmlformats.org/officeDocument/2006/customXml" ds:itemID="{BEF2819E-90B2-42D1-A940-D7C8F17FAE77}">
+  <ds:schemaRefs>
+    <ds:schemaRef ds:uri="http://schemas.microsoft.com/office/2006/metadata/properties"/>
+    <ds:schemaRef ds:uri="http://schemas.microsoft.com/office/infopath/2007/PartnerControls"/>
+  </ds:schemaRefs>
+</ds:datastoreItem>
+</file>
+
+<file path=customXml/itemProps3.xml><?xml version="1.0" encoding="utf-8"?>
+<ds:datastoreItem xmlns:ds="http://schemas.openxmlformats.org/officeDocument/2006/customXml" ds:itemID="{5047A5A3-142C-44CE-A004-1454F0F61A06}">
+  <ds:schemaRefs>
+    <ds:schemaRef ds:uri="http://schemas.microsoft.com/sharepoint/v3/contenttype/forms"/>
+  </ds:schemaRefs>
+</ds:datastoreItem>
 </file>
</xml_diff>